<commit_message>
toma de notas clase 18/8
</commit_message>
<xml_diff>
--- a/Cursado/Practico/Clases/2020_2Cuat_TomaDeNotaPractico_ISW.docx
+++ b/Cursado/Practico/Clases/2020_2Cuat_TomaDeNotaPractico_ISW.docx
@@ -1,6 +1,6 @@
 
 <file path=word/document.xml><?xml version="1.0" encoding="utf-8"?>
-<w:document xmlns:wpc="http://schemas.microsoft.com/office/word/2010/wordprocessingCanvas" xmlns:cx="http://schemas.microsoft.com/office/drawing/2014/chartex" xmlns:cx1="http://schemas.microsoft.com/office/drawing/2015/9/8/chartex" xmlns:mc="http://schemas.openxmlformats.org/markup-compatibility/2006" xmlns:o="urn:schemas-microsoft-com:office:office" xmlns:r="http://schemas.openxmlformats.org/officeDocument/2006/relationships" xmlns:m="http://schemas.openxmlformats.org/officeDocument/2006/math" xmlns:v="urn:schemas-microsoft-com:vml" xmlns:wp14="http://schemas.microsoft.com/office/word/2010/wordprocessingDrawing" xmlns:wp="http://schemas.openxmlformats.org/drawingml/2006/wordprocessingDrawing" xmlns:w10="urn:schemas-microsoft-com:office:word" xmlns:w="http://schemas.openxmlformats.org/wordprocessingml/2006/main" xmlns:w14="http://schemas.microsoft.com/office/word/2010/wordml" xmlns:w15="http://schemas.microsoft.com/office/word/2012/wordml" xmlns:w16se="http://schemas.microsoft.com/office/word/2015/wordml/symex" xmlns:wpg="http://schemas.microsoft.com/office/word/2010/wordprocessingGroup" xmlns:wpi="http://schemas.microsoft.com/office/word/2010/wordprocessingInk" xmlns:wne="http://schemas.microsoft.com/office/word/2006/wordml" xmlns:wps="http://schemas.microsoft.com/office/word/2010/wordprocessingShape" mc:Ignorable="w14 w15 w16se wp14">
+<w:document xmlns:wpc="http://schemas.microsoft.com/office/word/2010/wordprocessingCanvas" xmlns:cx="http://schemas.microsoft.com/office/drawing/2014/chartex" xmlns:mc="http://schemas.openxmlformats.org/markup-compatibility/2006" xmlns:o="urn:schemas-microsoft-com:office:office" xmlns:r="http://schemas.openxmlformats.org/officeDocument/2006/relationships" xmlns:m="http://schemas.openxmlformats.org/officeDocument/2006/math" xmlns:v="urn:schemas-microsoft-com:vml" xmlns:wp14="http://schemas.microsoft.com/office/word/2010/wordprocessingDrawing" xmlns:wp="http://schemas.openxmlformats.org/drawingml/2006/wordprocessingDrawing" xmlns:w10="urn:schemas-microsoft-com:office:word" xmlns:w="http://schemas.openxmlformats.org/wordprocessingml/2006/main" xmlns:w14="http://schemas.microsoft.com/office/word/2010/wordml" xmlns:w15="http://schemas.microsoft.com/office/word/2012/wordml" xmlns:w16se="http://schemas.microsoft.com/office/word/2015/wordml/symex" xmlns:wpg="http://schemas.microsoft.com/office/word/2010/wordprocessingGroup" xmlns:wpi="http://schemas.microsoft.com/office/word/2010/wordprocessingInk" xmlns:wne="http://schemas.microsoft.com/office/word/2006/wordml" xmlns:wps="http://schemas.microsoft.com/office/word/2010/wordprocessingShape" mc:Ignorable="w14 w15 w16se wp14">
   <w:body>
     <w:p>
       <w:pPr>
@@ -110,7 +110,7 @@
           <w:rFonts w:ascii="Arial" w:hAnsi="Arial" w:cs="Arial"/>
           <w:noProof/>
           <w:sz w:val="24"/>
-          <w:lang w:eastAsia="es-419"/>
+          <w:lang w:val="es-ES" w:eastAsia="es-ES"/>
         </w:rPr>
         <w:drawing>
           <wp:inline distT="0" distB="0" distL="0" distR="0" wp14:anchorId="75964FD1" wp14:editId="4E6883E4">
@@ -303,7 +303,7 @@
           <w:rFonts w:ascii="Arial" w:hAnsi="Arial" w:cs="Arial"/>
           <w:noProof/>
           <w:sz w:val="24"/>
-          <w:lang w:eastAsia="es-419"/>
+          <w:lang w:val="es-ES" w:eastAsia="es-ES"/>
         </w:rPr>
         <w:lastRenderedPageBreak/>
         <w:drawing>
@@ -510,7 +510,7 @@
           <w:rFonts w:ascii="Arial" w:hAnsi="Arial" w:cs="Arial"/>
           <w:noProof/>
           <w:sz w:val="24"/>
-          <w:lang w:eastAsia="es-419"/>
+          <w:lang w:val="es-ES" w:eastAsia="es-ES"/>
         </w:rPr>
         <w:drawing>
           <wp:inline distT="0" distB="0" distL="0" distR="0" wp14:anchorId="5A973A38" wp14:editId="5E8CE5CD">
@@ -717,7 +717,7 @@
           <w:rFonts w:ascii="Arial" w:hAnsi="Arial" w:cs="Arial"/>
           <w:noProof/>
           <w:sz w:val="24"/>
-          <w:lang w:eastAsia="es-419"/>
+          <w:lang w:val="es-ES" w:eastAsia="es-ES"/>
         </w:rPr>
         <w:drawing>
           <wp:inline distT="0" distB="0" distL="0" distR="0" wp14:anchorId="002FB1D1" wp14:editId="096D9F48">
@@ -790,7 +790,7 @@
           <w:rFonts w:ascii="Arial" w:hAnsi="Arial" w:cs="Arial"/>
           <w:noProof/>
           <w:sz w:val="24"/>
-          <w:lang w:eastAsia="es-419"/>
+          <w:lang w:val="es-ES" w:eastAsia="es-ES"/>
         </w:rPr>
         <w:drawing>
           <wp:inline distT="0" distB="0" distL="0" distR="0" wp14:anchorId="37C838F1" wp14:editId="5F471831">
@@ -863,7 +863,7 @@
           <w:rFonts w:ascii="Arial" w:hAnsi="Arial" w:cs="Arial"/>
           <w:noProof/>
           <w:sz w:val="24"/>
-          <w:lang w:eastAsia="es-419"/>
+          <w:lang w:val="es-ES" w:eastAsia="es-ES"/>
         </w:rPr>
         <w:lastRenderedPageBreak/>
         <w:drawing>
@@ -937,7 +937,7 @@
           <w:rFonts w:ascii="Arial" w:hAnsi="Arial" w:cs="Arial"/>
           <w:noProof/>
           <w:sz w:val="24"/>
-          <w:lang w:eastAsia="es-419"/>
+          <w:lang w:val="es-ES" w:eastAsia="es-ES"/>
         </w:rPr>
         <w:drawing>
           <wp:inline distT="0" distB="0" distL="0" distR="0" wp14:anchorId="12655CD7" wp14:editId="1AE59CBD">
@@ -991,7 +991,7 @@
           <w:rFonts w:ascii="Arial" w:hAnsi="Arial" w:cs="Arial"/>
           <w:noProof/>
           <w:sz w:val="24"/>
-          <w:lang w:eastAsia="es-419"/>
+          <w:lang w:val="es-ES" w:eastAsia="es-ES"/>
         </w:rPr>
         <w:drawing>
           <wp:inline distT="0" distB="0" distL="0" distR="0" wp14:anchorId="3358A958" wp14:editId="176B69DE">
@@ -1045,7 +1045,7 @@
           <w:rFonts w:ascii="Arial" w:hAnsi="Arial" w:cs="Arial"/>
           <w:noProof/>
           <w:sz w:val="24"/>
-          <w:lang w:eastAsia="es-419"/>
+          <w:lang w:val="es-ES" w:eastAsia="es-ES"/>
         </w:rPr>
         <w:lastRenderedPageBreak/>
         <w:drawing>
@@ -1100,7 +1100,7 @@
           <w:rFonts w:ascii="Arial" w:hAnsi="Arial" w:cs="Arial"/>
           <w:noProof/>
           <w:sz w:val="24"/>
-          <w:lang w:eastAsia="es-419"/>
+          <w:lang w:val="es-ES" w:eastAsia="es-ES"/>
         </w:rPr>
         <w:drawing>
           <wp:inline distT="0" distB="0" distL="0" distR="0" wp14:anchorId="0DB37E15" wp14:editId="4D84216A">
@@ -1238,6 +1238,27 @@
         <w:lastRenderedPageBreak/>
         <w:t>Clase 18/08/20</w:t>
       </w:r>
+      <w:r>
+        <w:rPr>
+          <w:rFonts w:ascii="Arial" w:hAnsi="Arial" w:cs="Arial"/>
+          <w:b/>
+          <w:sz w:val="24"/>
+          <w:u w:val="single"/>
+          <w:lang w:val="es-ES"/>
+        </w:rPr>
+        <w:tab/>
+      </w:r>
+      <w:r>
+        <w:rPr>
+          <w:rFonts w:ascii="Arial" w:hAnsi="Arial" w:cs="Arial"/>
+          <w:b/>
+          <w:sz w:val="24"/>
+          <w:u w:val="single"/>
+          <w:lang w:val="es-ES"/>
+        </w:rPr>
+        <w:tab/>
+        <w:t>Estimación User Story</w:t>
+      </w:r>
     </w:p>
     <w:p>
       <w:pPr>
@@ -1317,6 +1338,9 @@
     </w:p>
     <w:p>
       <w:pPr>
+        <w:pBdr>
+          <w:bottom w:val="single" w:sz="6" w:space="1" w:color="auto"/>
+        </w:pBdr>
         <w:spacing w:line="276" w:lineRule="auto"/>
         <w:jc w:val="both"/>
         <w:rPr>
@@ -1332,9 +1356,541 @@
           <w:lang w:val="es-ES"/>
         </w:rPr>
         <w:t>Se elige la sucesión de Fibonacci porque se ha comprobado que la complejidad del sw crece exponencialmente y la de esta serie también.</w:t>
+      </w:r>
+    </w:p>
+    <w:p>
+      <w:pPr>
+        <w:rPr>
+          <w:lang w:val="es-ES"/>
+        </w:rPr>
+      </w:pPr>
+      <w:r>
+        <w:rPr>
+          <w:lang w:val="es-ES"/>
+        </w:rPr>
+        <w:t xml:space="preserve">Es mejor comprar que asignar valores absolutos. La comparación permite establecer parámetros y en esto se basa las metodologías agiles para hacer estimaciones. Se establece punto de inicio y fin. </w:t>
+      </w:r>
+    </w:p>
+    <w:p>
+      <w:pPr>
+        <w:rPr>
+          <w:lang w:val="es-ES"/>
+        </w:rPr>
+      </w:pPr>
+      <w:r>
+        <w:rPr>
+          <w:lang w:val="es-ES"/>
+        </w:rPr>
+        <w:t xml:space="preserve">Unidad de estimación – Story point – </w:t>
+      </w:r>
+      <w:r>
+        <w:rPr>
+          <w:lang w:val="es-ES"/>
+        </w:rPr>
+        <w:t>Complejidad,</w:t>
+      </w:r>
+      <w:r>
+        <w:rPr>
+          <w:lang w:val="es-ES"/>
+        </w:rPr>
+        <w:t xml:space="preserve"> Esfuerzo e </w:t>
+      </w:r>
+      <w:r>
+        <w:rPr>
+          <w:lang w:val="es-ES"/>
+        </w:rPr>
+        <w:t>Incertidumbre.</w:t>
+      </w:r>
+      <w:r>
+        <w:rPr>
+          <w:lang w:val="es-ES"/>
+        </w:rPr>
+        <w:t xml:space="preserve"> Esto asigna un peso y se calcula un promedio ponderado.</w:t>
+      </w:r>
+    </w:p>
+    <w:p>
+      <w:pPr>
+        <w:rPr>
+          <w:lang w:val="es-ES"/>
+        </w:rPr>
+      </w:pPr>
+      <w:r>
+        <w:rPr>
+          <w:lang w:val="es-ES"/>
+        </w:rPr>
+        <w:t xml:space="preserve">Poker Planning </w:t>
+      </w:r>
+      <w:r>
+        <w:rPr>
+          <w:lang w:val="es-ES"/>
+        </w:rPr>
+        <w:t>-- El</w:t>
+      </w:r>
+      <w:r>
+        <w:rPr>
+          <w:lang w:val="es-ES"/>
+        </w:rPr>
+        <w:t xml:space="preserve"> equipo </w:t>
+      </w:r>
+      <w:r>
+        <w:rPr>
+          <w:lang w:val="es-ES"/>
+        </w:rPr>
+        <w:t>ágil</w:t>
+      </w:r>
+      <w:r>
+        <w:rPr>
+          <w:lang w:val="es-ES"/>
+        </w:rPr>
+        <w:t xml:space="preserve"> de trabajo, toma un conjunto de funcionalidades, que cumplen con un criterio para (bien definidas) para ingresar al proceso de estimación. De aquí se elige la que tenga, menor incertidumbre, complejidad y esfuerzo. Esta user story </w:t>
+      </w:r>
+      <w:r>
+        <w:rPr>
+          <w:lang w:val="es-ES"/>
+        </w:rPr>
+        <w:t>canónica</w:t>
+      </w:r>
+      <w:r>
+        <w:rPr>
+          <w:lang w:val="es-ES"/>
+        </w:rPr>
+        <w:t xml:space="preserve"> pasa a ser la base de comparación. Luego las demás, se ve cuanto </w:t>
+      </w:r>
+      <w:r>
+        <w:rPr>
+          <w:lang w:val="es-ES"/>
+        </w:rPr>
+        <w:t>más</w:t>
+      </w:r>
+      <w:r>
+        <w:rPr>
+          <w:lang w:val="es-ES"/>
+        </w:rPr>
+        <w:t xml:space="preserve"> grande que la base son.</w:t>
+      </w:r>
+    </w:p>
+    <w:p>
+      <w:pPr>
+        <w:rPr>
+          <w:lang w:val="es-ES"/>
+        </w:rPr>
+      </w:pPr>
+      <w:r>
+        <w:rPr>
+          <w:lang w:val="es-ES"/>
+        </w:rPr>
+        <w:t xml:space="preserve">Los miembros del equipo a partir de la sucesión de Fibonacci, establecen los valores de multiplicador de la user story </w:t>
+      </w:r>
+      <w:r>
+        <w:rPr>
+          <w:lang w:val="es-ES"/>
+        </w:rPr>
+        <w:t>canoníca</w:t>
+      </w:r>
+      <w:r>
+        <w:rPr>
+          <w:lang w:val="es-ES"/>
+        </w:rPr>
+        <w:t xml:space="preserve"> por cada una de las 3 </w:t>
+      </w:r>
+      <w:r>
+        <w:rPr>
+          <w:lang w:val="es-ES"/>
+        </w:rPr>
+        <w:t>características</w:t>
+      </w:r>
+      <w:r>
+        <w:rPr>
+          <w:lang w:val="es-ES"/>
+        </w:rPr>
+        <w:t xml:space="preserve">. Luego se ve si hay </w:t>
+      </w:r>
+      <w:r>
+        <w:rPr>
+          <w:lang w:val="es-ES"/>
+        </w:rPr>
+        <w:t>consenso</w:t>
+      </w:r>
+      <w:r>
+        <w:rPr>
+          <w:lang w:val="es-ES"/>
+        </w:rPr>
+        <w:t xml:space="preserve"> entre los números multiplicadores elegidos y de ser </w:t>
+      </w:r>
+      <w:r>
+        <w:rPr>
+          <w:lang w:val="es-ES"/>
+        </w:rPr>
+        <w:t>así</w:t>
+      </w:r>
+      <w:r>
+        <w:rPr>
+          <w:lang w:val="es-ES"/>
+        </w:rPr>
+        <w:t xml:space="preserve">, se estima la user. Si hay divergencia se compara los fundamentos de quien asigno el menor y el mayor valor y se </w:t>
+      </w:r>
+      <w:r>
+        <w:rPr>
+          <w:lang w:val="es-ES"/>
+        </w:rPr>
+        <w:t>reevalúa</w:t>
+      </w:r>
+      <w:r>
+        <w:rPr>
+          <w:lang w:val="es-ES"/>
+        </w:rPr>
+        <w:t>.</w:t>
+      </w:r>
+    </w:p>
+    <w:p>
+      <w:pPr>
+        <w:rPr>
+          <w:lang w:val="es-ES"/>
+        </w:rPr>
+      </w:pPr>
+      <w:r>
+        <w:rPr>
+          <w:noProof/>
+          <w:lang w:val="es-ES" w:eastAsia="es-ES"/>
+        </w:rPr>
+        <w:lastRenderedPageBreak/>
+        <w:drawing>
+          <wp:inline distT="0" distB="0" distL="0" distR="0" wp14:anchorId="3D48DF18" wp14:editId="2FA36B5E">
+            <wp:extent cx="4867275" cy="2686050"/>
+            <wp:effectExtent l="0" t="0" r="9525" b="0"/>
+            <wp:docPr id="11" name="Imagen 11"/>
+            <wp:cNvGraphicFramePr>
+              <a:graphicFrameLocks xmlns:a="http://schemas.openxmlformats.org/drawingml/2006/main" noChangeAspect="1"/>
+            </wp:cNvGraphicFramePr>
+            <a:graphic xmlns:a="http://schemas.openxmlformats.org/drawingml/2006/main">
+              <a:graphicData uri="http://schemas.openxmlformats.org/drawingml/2006/picture">
+                <pic:pic xmlns:pic="http://schemas.openxmlformats.org/drawingml/2006/picture">
+                  <pic:nvPicPr>
+                    <pic:cNvPr id="1" name=""/>
+                    <pic:cNvPicPr/>
+                  </pic:nvPicPr>
+                  <pic:blipFill>
+                    <a:blip r:embed="rId15"/>
+                    <a:stretch>
+                      <a:fillRect/>
+                    </a:stretch>
+                  </pic:blipFill>
+                  <pic:spPr>
+                    <a:xfrm>
+                      <a:off x="0" y="0"/>
+                      <a:ext cx="4867275" cy="2686050"/>
+                    </a:xfrm>
+                    <a:prstGeom prst="rect">
+                      <a:avLst/>
+                    </a:prstGeom>
+                  </pic:spPr>
+                </pic:pic>
+              </a:graphicData>
+            </a:graphic>
+          </wp:inline>
+        </w:drawing>
+      </w:r>
+    </w:p>
+    <w:p>
+      <w:pPr>
+        <w:rPr>
+          <w:lang w:val="es-ES"/>
+        </w:rPr>
+      </w:pPr>
+      <w:r>
+        <w:rPr>
+          <w:lang w:val="es-ES"/>
+        </w:rPr>
+        <w:t>Si agrego un tachito para quitar un producto, es una user story distinta, pero si en su lugar decremento la cantidad a 0, es la misma user story</w:t>
+      </w:r>
+    </w:p>
+    <w:p>
+      <w:pPr>
+        <w:rPr>
+          <w:lang w:val="es-ES"/>
+        </w:rPr>
+      </w:pPr>
+      <w:r>
+        <w:rPr>
+          <w:lang w:val="es-ES"/>
+        </w:rPr>
+        <w:t xml:space="preserve">Todo lo que no </w:t>
+      </w:r>
+      <w:r>
+        <w:rPr>
+          <w:lang w:val="es-ES"/>
+        </w:rPr>
+        <w:t>esté</w:t>
+      </w:r>
+      <w:r>
+        <w:rPr>
+          <w:lang w:val="es-ES"/>
+        </w:rPr>
+        <w:t xml:space="preserve"> en el MVP no puede estar en las user story</w:t>
+      </w:r>
+    </w:p>
+    <w:p>
+      <w:pPr>
+        <w:rPr>
+          <w:lang w:val="es-ES"/>
+        </w:rPr>
+      </w:pPr>
+      <w:r>
+        <w:rPr>
+          <w:noProof/>
+          <w:lang w:val="es-ES" w:eastAsia="es-ES"/>
+        </w:rPr>
+        <w:drawing>
+          <wp:inline distT="0" distB="0" distL="0" distR="0" wp14:anchorId="2B5AD236" wp14:editId="563F2C05">
+            <wp:extent cx="4400550" cy="2324100"/>
+            <wp:effectExtent l="0" t="0" r="0" b="0"/>
+            <wp:docPr id="12" name="Imagen 12"/>
+            <wp:cNvGraphicFramePr>
+              <a:graphicFrameLocks xmlns:a="http://schemas.openxmlformats.org/drawingml/2006/main" noChangeAspect="1"/>
+            </wp:cNvGraphicFramePr>
+            <a:graphic xmlns:a="http://schemas.openxmlformats.org/drawingml/2006/main">
+              <a:graphicData uri="http://schemas.openxmlformats.org/drawingml/2006/picture">
+                <pic:pic xmlns:pic="http://schemas.openxmlformats.org/drawingml/2006/picture">
+                  <pic:nvPicPr>
+                    <pic:cNvPr id="1" name=""/>
+                    <pic:cNvPicPr/>
+                  </pic:nvPicPr>
+                  <pic:blipFill>
+                    <a:blip r:embed="rId16"/>
+                    <a:stretch>
+                      <a:fillRect/>
+                    </a:stretch>
+                  </pic:blipFill>
+                  <pic:spPr>
+                    <a:xfrm>
+                      <a:off x="0" y="0"/>
+                      <a:ext cx="4400550" cy="2324100"/>
+                    </a:xfrm>
+                    <a:prstGeom prst="rect">
+                      <a:avLst/>
+                    </a:prstGeom>
+                  </pic:spPr>
+                </pic:pic>
+              </a:graphicData>
+            </a:graphic>
+          </wp:inline>
+        </w:drawing>
+      </w:r>
+    </w:p>
+    <w:p>
+      <w:pPr>
+        <w:rPr>
+          <w:lang w:val="es-ES"/>
+        </w:rPr>
+      </w:pPr>
+    </w:p>
+    <w:p>
+      <w:pPr>
+        <w:rPr>
+          <w:lang w:val="es-ES"/>
+        </w:rPr>
+      </w:pPr>
+      <w:r>
+        <w:rPr>
+          <w:noProof/>
+          <w:lang w:val="es-ES" w:eastAsia="es-ES"/>
+        </w:rPr>
+        <w:drawing>
+          <wp:inline distT="0" distB="0" distL="0" distR="0" wp14:anchorId="5088A3D1" wp14:editId="25016743">
+            <wp:extent cx="4133850" cy="2600325"/>
+            <wp:effectExtent l="0" t="0" r="0" b="9525"/>
+            <wp:docPr id="13" name="Imagen 13"/>
+            <wp:cNvGraphicFramePr>
+              <a:graphicFrameLocks xmlns:a="http://schemas.openxmlformats.org/drawingml/2006/main" noChangeAspect="1"/>
+            </wp:cNvGraphicFramePr>
+            <a:graphic xmlns:a="http://schemas.openxmlformats.org/drawingml/2006/main">
+              <a:graphicData uri="http://schemas.openxmlformats.org/drawingml/2006/picture">
+                <pic:pic xmlns:pic="http://schemas.openxmlformats.org/drawingml/2006/picture">
+                  <pic:nvPicPr>
+                    <pic:cNvPr id="1" name=""/>
+                    <pic:cNvPicPr/>
+                  </pic:nvPicPr>
+                  <pic:blipFill>
+                    <a:blip r:embed="rId17"/>
+                    <a:stretch>
+                      <a:fillRect/>
+                    </a:stretch>
+                  </pic:blipFill>
+                  <pic:spPr>
+                    <a:xfrm>
+                      <a:off x="0" y="0"/>
+                      <a:ext cx="4133850" cy="2600325"/>
+                    </a:xfrm>
+                    <a:prstGeom prst="rect">
+                      <a:avLst/>
+                    </a:prstGeom>
+                  </pic:spPr>
+                </pic:pic>
+              </a:graphicData>
+            </a:graphic>
+          </wp:inline>
+        </w:drawing>
+      </w:r>
+    </w:p>
+    <w:p>
+      <w:pPr>
+        <w:rPr>
+          <w:lang w:val="es-ES"/>
+        </w:rPr>
+      </w:pPr>
+      <w:r>
+        <w:rPr>
+          <w:noProof/>
+          <w:lang w:val="es-ES" w:eastAsia="es-ES"/>
+        </w:rPr>
+        <w:lastRenderedPageBreak/>
+        <w:drawing>
+          <wp:inline distT="0" distB="0" distL="0" distR="0" wp14:anchorId="41E3431E" wp14:editId="46929E34">
+            <wp:extent cx="3971925" cy="2686050"/>
+            <wp:effectExtent l="0" t="0" r="9525" b="0"/>
+            <wp:docPr id="14" name="Imagen 14"/>
+            <wp:cNvGraphicFramePr>
+              <a:graphicFrameLocks xmlns:a="http://schemas.openxmlformats.org/drawingml/2006/main" noChangeAspect="1"/>
+            </wp:cNvGraphicFramePr>
+            <a:graphic xmlns:a="http://schemas.openxmlformats.org/drawingml/2006/main">
+              <a:graphicData uri="http://schemas.openxmlformats.org/drawingml/2006/picture">
+                <pic:pic xmlns:pic="http://schemas.openxmlformats.org/drawingml/2006/picture">
+                  <pic:nvPicPr>
+                    <pic:cNvPr id="1" name=""/>
+                    <pic:cNvPicPr/>
+                  </pic:nvPicPr>
+                  <pic:blipFill>
+                    <a:blip r:embed="rId18"/>
+                    <a:stretch>
+                      <a:fillRect/>
+                    </a:stretch>
+                  </pic:blipFill>
+                  <pic:spPr>
+                    <a:xfrm>
+                      <a:off x="0" y="0"/>
+                      <a:ext cx="3971925" cy="2686050"/>
+                    </a:xfrm>
+                    <a:prstGeom prst="rect">
+                      <a:avLst/>
+                    </a:prstGeom>
+                  </pic:spPr>
+                </pic:pic>
+              </a:graphicData>
+            </a:graphic>
+          </wp:inline>
+        </w:drawing>
+      </w:r>
+    </w:p>
+    <w:p>
+      <w:pPr>
+        <w:rPr>
+          <w:lang w:val="es-ES"/>
+        </w:rPr>
+      </w:pPr>
+      <w:r>
+        <w:rPr>
+          <w:lang w:val="es-ES"/>
+        </w:rPr>
+        <w:t xml:space="preserve">Debo aclarar </w:t>
+      </w:r>
+      <w:r>
+        <w:rPr>
+          <w:lang w:val="es-ES"/>
+        </w:rPr>
+        <w:t>cuáles</w:t>
+      </w:r>
+      <w:r>
+        <w:rPr>
+          <w:lang w:val="es-ES"/>
+        </w:rPr>
+        <w:t xml:space="preserve"> son las formas</w:t>
+      </w:r>
+    </w:p>
+    <w:p>
+      <w:pPr>
+        <w:rPr>
+          <w:lang w:val="es-ES"/>
+        </w:rPr>
+      </w:pPr>
+      <w:r>
+        <w:rPr>
+          <w:noProof/>
+          <w:lang w:val="es-ES" w:eastAsia="es-ES"/>
+        </w:rPr>
+        <w:drawing>
+          <wp:inline distT="0" distB="0" distL="0" distR="0" wp14:anchorId="01CC1599" wp14:editId="0D6546DB">
+            <wp:extent cx="3762375" cy="2124075"/>
+            <wp:effectExtent l="0" t="0" r="9525" b="9525"/>
+            <wp:docPr id="15" name="Imagen 15"/>
+            <wp:cNvGraphicFramePr>
+              <a:graphicFrameLocks xmlns:a="http://schemas.openxmlformats.org/drawingml/2006/main" noChangeAspect="1"/>
+            </wp:cNvGraphicFramePr>
+            <a:graphic xmlns:a="http://schemas.openxmlformats.org/drawingml/2006/main">
+              <a:graphicData uri="http://schemas.openxmlformats.org/drawingml/2006/picture">
+                <pic:pic xmlns:pic="http://schemas.openxmlformats.org/drawingml/2006/picture">
+                  <pic:nvPicPr>
+                    <pic:cNvPr id="1" name=""/>
+                    <pic:cNvPicPr/>
+                  </pic:nvPicPr>
+                  <pic:blipFill>
+                    <a:blip r:embed="rId19"/>
+                    <a:stretch>
+                      <a:fillRect/>
+                    </a:stretch>
+                  </pic:blipFill>
+                  <pic:spPr>
+                    <a:xfrm>
+                      <a:off x="0" y="0"/>
+                      <a:ext cx="3762375" cy="2124075"/>
+                    </a:xfrm>
+                    <a:prstGeom prst="rect">
+                      <a:avLst/>
+                    </a:prstGeom>
+                  </pic:spPr>
+                </pic:pic>
+              </a:graphicData>
+            </a:graphic>
+          </wp:inline>
+        </w:drawing>
+      </w:r>
+    </w:p>
+    <w:p>
+      <w:pPr>
+        <w:rPr>
+          <w:lang w:val="es-ES"/>
+        </w:rPr>
+      </w:pPr>
+      <w:r>
+        <w:rPr>
+          <w:lang w:val="es-ES"/>
+        </w:rPr>
+        <w:t xml:space="preserve">Si hubiese </w:t>
+      </w:r>
+      <w:r>
+        <w:rPr>
+          <w:lang w:val="es-ES"/>
+        </w:rPr>
+        <w:t>más</w:t>
       </w:r>
       <w:bookmarkStart w:id="0" w:name="_GoBack"/>
       <w:bookmarkEnd w:id="0"/>
+      <w:r>
+        <w:rPr>
+          <w:lang w:val="es-ES"/>
+        </w:rPr>
+        <w:t xml:space="preserve"> pruebas debería separarse</w:t>
+      </w:r>
+    </w:p>
+    <w:p>
+      <w:pPr>
+        <w:spacing w:line="276" w:lineRule="auto"/>
+        <w:jc w:val="both"/>
+        <w:rPr>
+          <w:rFonts w:ascii="Arial" w:hAnsi="Arial" w:cs="Arial"/>
+          <w:sz w:val="24"/>
+          <w:lang w:val="es-ES"/>
+        </w:rPr>
+      </w:pPr>
     </w:p>
     <w:sectPr>
       <w:pgSz w:w="11906" w:h="16838"/>
@@ -1347,7 +1903,7 @@
 </file>
 
 <file path=word/numbering.xml><?xml version="1.0" encoding="utf-8"?>
-<w:numbering xmlns:wpc="http://schemas.microsoft.com/office/word/2010/wordprocessingCanvas" xmlns:cx="http://schemas.microsoft.com/office/drawing/2014/chartex" xmlns:cx1="http://schemas.microsoft.com/office/drawing/2015/9/8/chartex" xmlns:mc="http://schemas.openxmlformats.org/markup-compatibility/2006" xmlns:o="urn:schemas-microsoft-com:office:office" xmlns:r="http://schemas.openxmlformats.org/officeDocument/2006/relationships" xmlns:m="http://schemas.openxmlformats.org/officeDocument/2006/math" xmlns:v="urn:schemas-microsoft-com:vml" xmlns:wp14="http://schemas.microsoft.com/office/word/2010/wordprocessingDrawing" xmlns:wp="http://schemas.openxmlformats.org/drawingml/2006/wordprocessingDrawing" xmlns:w10="urn:schemas-microsoft-com:office:word" xmlns:w="http://schemas.openxmlformats.org/wordprocessingml/2006/main" xmlns:w14="http://schemas.microsoft.com/office/word/2010/wordml" xmlns:w15="http://schemas.microsoft.com/office/word/2012/wordml" xmlns:w16se="http://schemas.microsoft.com/office/word/2015/wordml/symex" xmlns:wpg="http://schemas.microsoft.com/office/word/2010/wordprocessingGroup" xmlns:wpi="http://schemas.microsoft.com/office/word/2010/wordprocessingInk" xmlns:wne="http://schemas.microsoft.com/office/word/2006/wordml" xmlns:wps="http://schemas.microsoft.com/office/word/2010/wordprocessingShape" mc:Ignorable="w14 w15 w16se wp14">
+<w:numbering xmlns:wpc="http://schemas.microsoft.com/office/word/2010/wordprocessingCanvas" xmlns:cx="http://schemas.microsoft.com/office/drawing/2014/chartex" xmlns:mc="http://schemas.openxmlformats.org/markup-compatibility/2006" xmlns:o="urn:schemas-microsoft-com:office:office" xmlns:r="http://schemas.openxmlformats.org/officeDocument/2006/relationships" xmlns:m="http://schemas.openxmlformats.org/officeDocument/2006/math" xmlns:v="urn:schemas-microsoft-com:vml" xmlns:wp14="http://schemas.microsoft.com/office/word/2010/wordprocessingDrawing" xmlns:wp="http://schemas.openxmlformats.org/drawingml/2006/wordprocessingDrawing" xmlns:w10="urn:schemas-microsoft-com:office:word" xmlns:w="http://schemas.openxmlformats.org/wordprocessingml/2006/main" xmlns:w14="http://schemas.microsoft.com/office/word/2010/wordml" xmlns:w15="http://schemas.microsoft.com/office/word/2012/wordml" xmlns:w16se="http://schemas.microsoft.com/office/word/2015/wordml/symex" xmlns:wpg="http://schemas.microsoft.com/office/word/2010/wordprocessingGroup" xmlns:wpi="http://schemas.microsoft.com/office/word/2010/wordprocessingInk" xmlns:wne="http://schemas.microsoft.com/office/word/2006/wordml" xmlns:wps="http://schemas.microsoft.com/office/word/2010/wordprocessingShape" mc:Ignorable="w14 w15 w16se wp14">
   <w:abstractNum w:abstractNumId="0" w15:restartNumberingAfterBreak="0">
     <w:nsid w:val="29600F3B"/>
     <w:multiLevelType w:val="hybridMultilevel"/>

</xml_diff>